<commit_message>
Adding the newest Diaries, still need to finish them.
</commit_message>
<xml_diff>
--- a/specifications/deliv2/Diaries/Diary October 7.docx
+++ b/specifications/deliv2/Diaries/Diary October 7.docx
@@ -426,7 +426,42 @@
           <w:rFonts w:cs="Times New Roman"/>
           <w:szCs w:val="24"/>
         </w:rPr>
-        <w:t>First meeting for deliverable 2. Should focus on generating tasks from the second deliverable document and assigning the tasks that are immediately available.</w:t>
+        <w:t xml:space="preserve">First meeting for deliverable 2. </w:t>
+      </w:r>
+      <w:r>
+        <w:rPr>
+          <w:rFonts w:cs="Times New Roman"/>
+          <w:szCs w:val="24"/>
+        </w:rPr>
+        <w:t>The</w:t>
+      </w:r>
+      <w:r>
+        <w:rPr>
+          <w:rFonts w:cs="Times New Roman"/>
+          <w:szCs w:val="24"/>
+        </w:rPr>
+        <w:t xml:space="preserve"> focus o</w:t>
+      </w:r>
+      <w:r>
+        <w:rPr>
+          <w:rFonts w:cs="Times New Roman"/>
+          <w:szCs w:val="24"/>
+        </w:rPr>
+        <w:t>f the meeting</w:t>
+      </w:r>
+      <w:r>
+        <w:rPr>
+          <w:rFonts w:cs="Times New Roman"/>
+          <w:szCs w:val="24"/>
+        </w:rPr>
+        <w:t xml:space="preserve"> was</w:t>
+      </w:r>
+      <w:r>
+        <w:rPr>
+          <w:rFonts w:cs="Times New Roman"/>
+          <w:szCs w:val="24"/>
+        </w:rPr>
+        <w:t xml:space="preserve"> generating tasks from the second deliverable document and assigning the tasks that are immediately available.</w:t>
       </w:r>
     </w:p>
     <w:p>
@@ -464,28 +499,80 @@
           <w:rFonts w:cs="Times New Roman"/>
           <w:szCs w:val="24"/>
         </w:rPr>
+        <w:t>Task Decomposition:</w:t>
+      </w:r>
+    </w:p>
+    <w:p>
+      <w:pPr>
+        <w:pStyle w:val="ListParagraph"/>
+        <w:numPr>
+          <w:ilvl w:val="0"/>
+          <w:numId w:val="4"/>
+        </w:numPr>
+        <w:rPr>
+          <w:rFonts w:cs="Times New Roman"/>
+          <w:szCs w:val="24"/>
+        </w:rPr>
+      </w:pPr>
+      <w:r>
+        <w:rPr>
+          <w:rFonts w:cs="Times New Roman"/>
+          <w:szCs w:val="24"/>
+        </w:rPr>
         <w:t>Read the second deliverable.</w:t>
       </w:r>
-    </w:p>
-    <w:p>
-      <w:pPr>
-        <w:pStyle w:val="ListParagraph"/>
-        <w:rPr>
-          <w:rFonts w:cs="Times New Roman"/>
-          <w:szCs w:val="24"/>
-        </w:rPr>
-      </w:pPr>
-      <w:r>
-        <w:rPr>
-          <w:rFonts w:cs="Times New Roman"/>
-          <w:szCs w:val="24"/>
-        </w:rPr>
-        <w:t>Cover Page – Copy over</w:t>
-      </w:r>
-    </w:p>
-    <w:p>
-      <w:pPr>
-        <w:pStyle w:val="ListParagraph"/>
+      <w:r>
+        <w:rPr>
+          <w:rFonts w:cs="Times New Roman"/>
+          <w:szCs w:val="24"/>
+        </w:rPr>
+        <w:t xml:space="preserve"> </w:t>
+      </w:r>
+      <w:r>
+        <w:rPr>
+          <w:rFonts w:cs="Times New Roman"/>
+          <w:b/>
+          <w:szCs w:val="24"/>
+        </w:rPr>
+        <w:t>All</w:t>
+      </w:r>
+      <w:bookmarkStart w:id="2" w:name="_GoBack"/>
+      <w:bookmarkEnd w:id="2"/>
+    </w:p>
+    <w:p>
+      <w:pPr>
+        <w:pStyle w:val="ListParagraph"/>
+        <w:numPr>
+          <w:ilvl w:val="0"/>
+          <w:numId w:val="4"/>
+        </w:numPr>
+        <w:rPr>
+          <w:rFonts w:cs="Times New Roman"/>
+          <w:szCs w:val="24"/>
+        </w:rPr>
+      </w:pPr>
+      <w:r>
+        <w:rPr>
+          <w:rFonts w:cs="Times New Roman"/>
+          <w:szCs w:val="24"/>
+        </w:rPr>
+        <w:t xml:space="preserve">Cover Page – </w:t>
+      </w:r>
+      <w:r>
+        <w:rPr>
+          <w:rFonts w:cs="Times New Roman"/>
+          <w:szCs w:val="24"/>
+        </w:rPr>
+        <w:t>Refine from SRD</w:t>
+      </w:r>
+    </w:p>
+    <w:p>
+      <w:pPr>
+        <w:pStyle w:val="ListParagraph"/>
+        <w:numPr>
+          <w:ilvl w:val="0"/>
+          <w:numId w:val="4"/>
+        </w:numPr>
         <w:rPr>
           <w:rFonts w:cs="Times New Roman"/>
           <w:szCs w:val="24"/>
@@ -502,6 +589,10 @@
     <w:p>
       <w:pPr>
         <w:pStyle w:val="ListParagraph"/>
+        <w:numPr>
+          <w:ilvl w:val="0"/>
+          <w:numId w:val="4"/>
+        </w:numPr>
         <w:rPr>
           <w:rFonts w:cs="Times New Roman"/>
           <w:szCs w:val="24"/>
@@ -534,6 +625,10 @@
     <w:p>
       <w:pPr>
         <w:pStyle w:val="ListParagraph"/>
+        <w:numPr>
+          <w:ilvl w:val="0"/>
+          <w:numId w:val="4"/>
+        </w:numPr>
         <w:rPr>
           <w:rFonts w:asciiTheme="minorHAnsi" w:hAnsiTheme="minorHAnsi"/>
           <w:sz w:val="22"/>
@@ -544,28 +639,50 @@
           <w:rFonts w:cs="Times New Roman"/>
           <w:szCs w:val="24"/>
         </w:rPr>
-        <w:t>Introduction – Copy over.</w:t>
-      </w:r>
-    </w:p>
-    <w:p>
-      <w:pPr>
-        <w:pStyle w:val="ListParagraph"/>
-        <w:rPr>
-          <w:rFonts w:cs="Times New Roman"/>
-          <w:szCs w:val="24"/>
-        </w:rPr>
-      </w:pPr>
-      <w:r>
-        <w:rPr>
-          <w:rFonts w:cs="Times New Roman"/>
-          <w:szCs w:val="24"/>
-        </w:rPr>
-        <w:t>Section 1.1 – Copy over</w:t>
-      </w:r>
-    </w:p>
-    <w:p>
-      <w:pPr>
-        <w:pStyle w:val="ListParagraph"/>
+        <w:t xml:space="preserve">Introduction – </w:t>
+      </w:r>
+      <w:r>
+        <w:rPr>
+          <w:rFonts w:cs="Times New Roman"/>
+          <w:szCs w:val="24"/>
+        </w:rPr>
+        <w:t>Refine from SRD</w:t>
+      </w:r>
+    </w:p>
+    <w:p>
+      <w:pPr>
+        <w:pStyle w:val="ListParagraph"/>
+        <w:numPr>
+          <w:ilvl w:val="0"/>
+          <w:numId w:val="4"/>
+        </w:numPr>
+        <w:rPr>
+          <w:rFonts w:cs="Times New Roman"/>
+          <w:szCs w:val="24"/>
+        </w:rPr>
+      </w:pPr>
+      <w:r>
+        <w:rPr>
+          <w:rFonts w:cs="Times New Roman"/>
+          <w:szCs w:val="24"/>
+        </w:rPr>
+        <w:t xml:space="preserve">Section 1.1 – </w:t>
+      </w:r>
+      <w:r>
+        <w:rPr>
+          <w:rFonts w:cs="Times New Roman"/>
+          <w:szCs w:val="24"/>
+        </w:rPr>
+        <w:t>Refine from SRD</w:t>
+      </w:r>
+    </w:p>
+    <w:p>
+      <w:pPr>
+        <w:pStyle w:val="ListParagraph"/>
+        <w:numPr>
+          <w:ilvl w:val="0"/>
+          <w:numId w:val="4"/>
+        </w:numPr>
         <w:rPr>
           <w:rFonts w:asciiTheme="minorHAnsi" w:hAnsiTheme="minorHAnsi"/>
           <w:sz w:val="22"/>
@@ -582,17 +699,221 @@
     <w:p>
       <w:pPr>
         <w:pStyle w:val="ListParagraph"/>
-        <w:rPr>
-          <w:rFonts w:cs="Times New Roman"/>
-          <w:szCs w:val="24"/>
-        </w:rPr>
-      </w:pPr>
-      <w:r>
-        <w:rPr>
-          <w:rFonts w:cs="Times New Roman"/>
-          <w:szCs w:val="24"/>
-        </w:rPr>
-        <w:t xml:space="preserve">Functional Requirements </w:t>
+        <w:numPr>
+          <w:ilvl w:val="0"/>
+          <w:numId w:val="4"/>
+        </w:numPr>
+        <w:rPr>
+          <w:rFonts w:cs="Times New Roman"/>
+          <w:szCs w:val="24"/>
+        </w:rPr>
+      </w:pPr>
+      <w:r>
+        <w:rPr>
+          <w:rFonts w:cs="Times New Roman"/>
+          <w:szCs w:val="24"/>
+        </w:rPr>
+        <w:t>Functional Requirements</w:t>
+      </w:r>
+      <w:r>
+        <w:rPr>
+          <w:rFonts w:cs="Times New Roman"/>
+          <w:szCs w:val="24"/>
+        </w:rPr>
+        <w:t xml:space="preserve"> - </w:t>
+      </w:r>
+      <w:r>
+        <w:rPr>
+          <w:rFonts w:cs="Times New Roman"/>
+          <w:b/>
+          <w:bCs/>
+          <w:szCs w:val="24"/>
+        </w:rPr>
+        <w:t>Kian</w:t>
+      </w:r>
+    </w:p>
+    <w:p>
+      <w:pPr>
+        <w:pStyle w:val="ListParagraph"/>
+        <w:numPr>
+          <w:ilvl w:val="0"/>
+          <w:numId w:val="4"/>
+        </w:numPr>
+        <w:rPr>
+          <w:rFonts w:cs="Times New Roman"/>
+          <w:szCs w:val="24"/>
+        </w:rPr>
+      </w:pPr>
+      <w:r>
+        <w:rPr>
+          <w:rFonts w:cs="Times New Roman"/>
+          <w:szCs w:val="24"/>
+        </w:rPr>
+        <w:t>Non-Functional Requirements</w:t>
+      </w:r>
+      <w:r>
+        <w:rPr>
+          <w:rFonts w:cs="Times New Roman"/>
+          <w:szCs w:val="24"/>
+        </w:rPr>
+        <w:t xml:space="preserve"> - </w:t>
+      </w:r>
+      <w:r>
+        <w:rPr>
+          <w:rFonts w:cs="Times New Roman"/>
+          <w:b/>
+          <w:bCs/>
+          <w:szCs w:val="24"/>
+        </w:rPr>
+        <w:t>Kian</w:t>
+      </w:r>
+    </w:p>
+    <w:p>
+      <w:pPr>
+        <w:pStyle w:val="ListParagraph"/>
+        <w:numPr>
+          <w:ilvl w:val="0"/>
+          <w:numId w:val="4"/>
+        </w:numPr>
+        <w:rPr>
+          <w:rFonts w:cs="Times New Roman"/>
+          <w:szCs w:val="24"/>
+        </w:rPr>
+      </w:pPr>
+      <w:r>
+        <w:rPr>
+          <w:rFonts w:cs="Times New Roman"/>
+          <w:szCs w:val="24"/>
+        </w:rPr>
+        <w:t>Section 1.3</w:t>
+      </w:r>
+      <w:r>
+        <w:rPr>
+          <w:rFonts w:cs="Times New Roman"/>
+          <w:szCs w:val="24"/>
+        </w:rPr>
+        <w:t xml:space="preserve"> Minimal edit</w:t>
+      </w:r>
+      <w:r>
+        <w:rPr>
+          <w:rFonts w:cs="Times New Roman"/>
+          <w:szCs w:val="24"/>
+        </w:rPr>
+        <w:t xml:space="preserve">s </w:t>
+      </w:r>
+      <w:r>
+        <w:rPr>
+          <w:rFonts w:cs="Times New Roman"/>
+          <w:szCs w:val="24"/>
+        </w:rPr>
+        <w:t xml:space="preserve">to the </w:t>
+      </w:r>
+      <w:r>
+        <w:rPr>
+          <w:rFonts w:cs="Times New Roman"/>
+          <w:szCs w:val="24"/>
+        </w:rPr>
+        <w:t>SRD.</w:t>
+      </w:r>
+    </w:p>
+    <w:p>
+      <w:pPr>
+        <w:pStyle w:val="ListParagraph"/>
+        <w:numPr>
+          <w:ilvl w:val="0"/>
+          <w:numId w:val="4"/>
+        </w:numPr>
+        <w:rPr>
+          <w:rFonts w:cs="Times New Roman"/>
+          <w:szCs w:val="24"/>
+        </w:rPr>
+      </w:pPr>
+      <w:r>
+        <w:rPr>
+          <w:rFonts w:cs="Times New Roman"/>
+          <w:szCs w:val="24"/>
+        </w:rPr>
+        <w:t>Section 1.4 Something to do at the end.</w:t>
+      </w:r>
+    </w:p>
+    <w:p>
+      <w:pPr>
+        <w:pStyle w:val="ListParagraph"/>
+        <w:numPr>
+          <w:ilvl w:val="0"/>
+          <w:numId w:val="4"/>
+        </w:numPr>
+        <w:rPr>
+          <w:rFonts w:cs="Times New Roman"/>
+          <w:szCs w:val="24"/>
+        </w:rPr>
+      </w:pPr>
+      <w:r>
+        <w:rPr>
+          <w:rFonts w:cs="Times New Roman"/>
+          <w:szCs w:val="24"/>
+        </w:rPr>
+        <w:t>Section 1.5 Something to do at the end.</w:t>
+      </w:r>
+    </w:p>
+    <w:p>
+      <w:pPr>
+        <w:pStyle w:val="ListParagraph"/>
+        <w:numPr>
+          <w:ilvl w:val="0"/>
+          <w:numId w:val="4"/>
+        </w:numPr>
+        <w:rPr>
+          <w:rFonts w:cs="Times New Roman"/>
+          <w:szCs w:val="24"/>
+        </w:rPr>
+      </w:pPr>
+      <w:r>
+        <w:rPr>
+          <w:rFonts w:cs="Times New Roman"/>
+          <w:szCs w:val="24"/>
+        </w:rPr>
+        <w:t>Section 2</w:t>
+      </w:r>
+    </w:p>
+    <w:p>
+      <w:pPr>
+        <w:pStyle w:val="ListParagraph"/>
+        <w:numPr>
+          <w:ilvl w:val="0"/>
+          <w:numId w:val="4"/>
+        </w:numPr>
+        <w:rPr>
+          <w:rFonts w:cs="Times New Roman"/>
+          <w:szCs w:val="24"/>
+        </w:rPr>
+      </w:pPr>
+      <w:r>
+        <w:rPr>
+          <w:rFonts w:cs="Times New Roman"/>
+          <w:szCs w:val="24"/>
+        </w:rPr>
+        <w:t>2.1 Overview – Identify the different subsystems. Depends on 2.2</w:t>
+      </w:r>
+    </w:p>
+    <w:p>
+      <w:pPr>
+        <w:pStyle w:val="ListParagraph"/>
+        <w:numPr>
+          <w:ilvl w:val="0"/>
+          <w:numId w:val="4"/>
+        </w:numPr>
+        <w:rPr>
+          <w:rFonts w:cs="Times New Roman"/>
+          <w:szCs w:val="24"/>
+        </w:rPr>
+      </w:pPr>
+      <w:r>
+        <w:rPr>
+          <w:rFonts w:cs="Times New Roman"/>
+          <w:szCs w:val="24"/>
+        </w:rPr>
+        <w:t xml:space="preserve">2.2 </w:t>
       </w:r>
       <w:r>
         <w:rPr>
@@ -600,8 +921,9 @@
           <w:i/>
           <w:iCs/>
           <w:szCs w:val="24"/>
-        </w:rPr>
-        <w:t>should be done asap.</w:t>
+          <w:u w:val="single"/>
+        </w:rPr>
+        <w:t>Subsystem decomposition is the 1</w:t>
       </w:r>
       <w:r>
         <w:rPr>
@@ -609,6 +931,36 @@
           <w:i/>
           <w:iCs/>
           <w:szCs w:val="24"/>
+          <w:u w:val="single"/>
+          <w:vertAlign w:val="superscript"/>
+        </w:rPr>
+        <w:t>st</w:t>
+      </w:r>
+      <w:r>
+        <w:rPr>
+          <w:rFonts w:cs="Times New Roman"/>
+          <w:i/>
+          <w:iCs/>
+          <w:szCs w:val="24"/>
+          <w:u w:val="single"/>
+        </w:rPr>
+        <w:t xml:space="preserve"> task</w:t>
+      </w:r>
+      <w:r>
+        <w:rPr>
+          <w:rFonts w:cs="Times New Roman"/>
+          <w:i/>
+          <w:iCs/>
+          <w:szCs w:val="24"/>
+        </w:rPr>
+        <w:t>.</w:t>
+      </w:r>
+      <w:r>
+        <w:rPr>
+          <w:rFonts w:cs="Times New Roman"/>
+          <w:i/>
+          <w:iCs/>
+          <w:szCs w:val="24"/>
         </w:rPr>
         <w:t xml:space="preserve"> </w:t>
       </w:r>
@@ -619,23 +971,55 @@
           <w:bCs/>
           <w:szCs w:val="24"/>
         </w:rPr>
-        <w:t>Kian</w:t>
-      </w:r>
-    </w:p>
-    <w:p>
-      <w:pPr>
-        <w:pStyle w:val="ListParagraph"/>
-        <w:rPr>
-          <w:rFonts w:cs="Times New Roman"/>
-          <w:szCs w:val="24"/>
-        </w:rPr>
-      </w:pPr>
-      <w:r>
-        <w:rPr>
-          <w:rFonts w:cs="Times New Roman"/>
-          <w:szCs w:val="24"/>
-        </w:rPr>
-        <w:t xml:space="preserve">Non-Functional Requirements </w:t>
+        <w:t>All</w:t>
+      </w:r>
+    </w:p>
+    <w:p>
+      <w:pPr>
+        <w:pStyle w:val="ListParagraph"/>
+        <w:numPr>
+          <w:ilvl w:val="0"/>
+          <w:numId w:val="4"/>
+        </w:numPr>
+        <w:rPr>
+          <w:rFonts w:cs="Times New Roman"/>
+          <w:szCs w:val="24"/>
+        </w:rPr>
+      </w:pPr>
+      <w:r>
+        <w:rPr>
+          <w:rFonts w:cs="Times New Roman"/>
+          <w:szCs w:val="24"/>
+        </w:rPr>
+        <w:t>2.3 Hardware and Software Mapping</w:t>
+      </w:r>
+    </w:p>
+    <w:p>
+      <w:pPr>
+        <w:pStyle w:val="ListParagraph"/>
+        <w:numPr>
+          <w:ilvl w:val="0"/>
+          <w:numId w:val="4"/>
+        </w:numPr>
+        <w:rPr>
+          <w:rFonts w:cs="Times New Roman"/>
+          <w:szCs w:val="24"/>
+        </w:rPr>
+      </w:pPr>
+      <w:r>
+        <w:rPr>
+          <w:rFonts w:cs="Times New Roman"/>
+          <w:szCs w:val="24"/>
+        </w:rPr>
+        <w:t>2.4 Persistent Data Management</w:t>
+      </w:r>
+      <w:r>
+        <w:rPr>
+          <w:rFonts w:cs="Times New Roman"/>
+          <w:iCs/>
+          <w:szCs w:val="24"/>
+        </w:rPr>
+        <w:t>.</w:t>
       </w:r>
       <w:r>
         <w:rPr>
@@ -644,17 +1028,9 @@
           <w:iCs/>
           <w:szCs w:val="24"/>
         </w:rPr>
-        <w:t>should be done asap.</w:t>
-      </w:r>
-      <w:r>
-        <w:rPr>
-          <w:rFonts w:cs="Times New Roman"/>
-          <w:i/>
-          <w:iCs/>
-          <w:szCs w:val="24"/>
-        </w:rPr>
         <w:t xml:space="preserve"> </w:t>
       </w:r>
+      <w:proofErr w:type="spellStart"/>
       <w:r>
         <w:rPr>
           <w:rFonts w:cs="Times New Roman"/>
@@ -662,162 +1038,9 @@
           <w:bCs/>
           <w:szCs w:val="24"/>
         </w:rPr>
-        <w:t>Kian</w:t>
-      </w:r>
-    </w:p>
-    <w:p>
-      <w:pPr>
-        <w:pStyle w:val="ListParagraph"/>
-        <w:rPr>
-          <w:rFonts w:cs="Times New Roman"/>
-          <w:szCs w:val="24"/>
-        </w:rPr>
-      </w:pPr>
-      <w:r>
-        <w:rPr>
-          <w:rFonts w:cs="Times New Roman"/>
-          <w:szCs w:val="24"/>
-        </w:rPr>
-        <w:t>Section 1.3</w:t>
-      </w:r>
-      <w:r>
-        <w:rPr>
-          <w:rFonts w:cs="Times New Roman"/>
-          <w:szCs w:val="24"/>
-        </w:rPr>
-        <w:t xml:space="preserve"> Minimal edits to the previous deliverable.</w:t>
-      </w:r>
-    </w:p>
-    <w:p>
-      <w:pPr>
-        <w:pStyle w:val="ListParagraph"/>
-        <w:rPr>
-          <w:rFonts w:cs="Times New Roman"/>
-          <w:szCs w:val="24"/>
-        </w:rPr>
-      </w:pPr>
-      <w:r>
-        <w:rPr>
-          <w:rFonts w:cs="Times New Roman"/>
-          <w:szCs w:val="24"/>
-        </w:rPr>
-        <w:t>Section 1.4 Something to do at the end.</w:t>
-      </w:r>
-    </w:p>
-    <w:p>
-      <w:pPr>
-        <w:pStyle w:val="ListParagraph"/>
-        <w:rPr>
-          <w:rFonts w:cs="Times New Roman"/>
-          <w:szCs w:val="24"/>
-        </w:rPr>
-      </w:pPr>
-      <w:r>
-        <w:rPr>
-          <w:rFonts w:cs="Times New Roman"/>
-          <w:szCs w:val="24"/>
-        </w:rPr>
-        <w:t>Section 1.</w:t>
-      </w:r>
-      <w:r>
-        <w:rPr>
-          <w:rFonts w:cs="Times New Roman"/>
-          <w:szCs w:val="24"/>
-        </w:rPr>
-        <w:t>5</w:t>
-      </w:r>
-      <w:r>
-        <w:rPr>
-          <w:rFonts w:cs="Times New Roman"/>
-          <w:szCs w:val="24"/>
-        </w:rPr>
-        <w:t xml:space="preserve"> Something to do at the end.</w:t>
-      </w:r>
-    </w:p>
-    <w:p>
-      <w:pPr>
-        <w:pStyle w:val="ListParagraph"/>
-        <w:rPr>
-          <w:rFonts w:cs="Times New Roman"/>
-          <w:szCs w:val="24"/>
-        </w:rPr>
-      </w:pPr>
-      <w:r>
-        <w:rPr>
-          <w:rFonts w:cs="Times New Roman"/>
-          <w:szCs w:val="24"/>
-        </w:rPr>
-        <w:t>Section 2</w:t>
-      </w:r>
-    </w:p>
-    <w:p>
-      <w:pPr>
-        <w:pStyle w:val="ListParagraph"/>
-        <w:rPr>
-          <w:rFonts w:cs="Times New Roman"/>
-          <w:szCs w:val="24"/>
-        </w:rPr>
-      </w:pPr>
-      <w:r>
-        <w:rPr>
-          <w:rFonts w:cs="Times New Roman"/>
-          <w:szCs w:val="24"/>
-        </w:rPr>
-        <w:t>2.1 Overview – Identify the different subsystems. Depends on 2.2</w:t>
-      </w:r>
-    </w:p>
-    <w:p>
-      <w:pPr>
-        <w:pStyle w:val="ListParagraph"/>
-        <w:rPr>
-          <w:rFonts w:cs="Times New Roman"/>
-          <w:szCs w:val="24"/>
-        </w:rPr>
-      </w:pPr>
-      <w:r>
-        <w:rPr>
-          <w:rFonts w:cs="Times New Roman"/>
-          <w:szCs w:val="24"/>
-        </w:rPr>
-        <w:t xml:space="preserve">2.2 </w:t>
-      </w:r>
-      <w:r>
-        <w:rPr>
-          <w:rFonts w:cs="Times New Roman"/>
-          <w:i/>
-          <w:iCs/>
-          <w:szCs w:val="24"/>
-        </w:rPr>
-        <w:t>Subsystem decomposition is the 1</w:t>
-      </w:r>
-      <w:r>
-        <w:rPr>
-          <w:rFonts w:cs="Times New Roman"/>
-          <w:i/>
-          <w:iCs/>
-          <w:szCs w:val="24"/>
-          <w:vertAlign w:val="superscript"/>
-        </w:rPr>
-        <w:t>st</w:t>
-      </w:r>
-      <w:r>
-        <w:rPr>
-          <w:rFonts w:cs="Times New Roman"/>
-          <w:i/>
-          <w:iCs/>
-          <w:szCs w:val="24"/>
-        </w:rPr>
-        <w:t xml:space="preserve"> task.</w:t>
-      </w:r>
-      <w:r>
-        <w:rPr>
-          <w:rFonts w:cs="Times New Roman"/>
-          <w:i/>
-          <w:iCs/>
-          <w:szCs w:val="24"/>
-        </w:rPr>
-        <w:t xml:space="preserve"> </w:t>
-      </w:r>
+        <w:t>Teriq</w:t>
+      </w:r>
+      <w:proofErr w:type="spellEnd"/>
       <w:r>
         <w:rPr>
           <w:rFonts w:cs="Times New Roman"/>
@@ -825,69 +1048,37 @@
           <w:bCs/>
           <w:szCs w:val="24"/>
         </w:rPr>
-        <w:t>All</w:t>
-      </w:r>
-    </w:p>
-    <w:p>
-      <w:pPr>
-        <w:pStyle w:val="ListParagraph"/>
-        <w:rPr>
-          <w:rFonts w:cs="Times New Roman"/>
-          <w:szCs w:val="24"/>
-        </w:rPr>
-      </w:pPr>
-      <w:r>
-        <w:rPr>
-          <w:rFonts w:cs="Times New Roman"/>
-          <w:szCs w:val="24"/>
-        </w:rPr>
-        <w:t>2.3 Hardware and Software Mapping</w:t>
-      </w:r>
-    </w:p>
-    <w:p>
-      <w:pPr>
-        <w:pStyle w:val="ListParagraph"/>
-        <w:rPr>
-          <w:rFonts w:cs="Times New Roman"/>
-          <w:szCs w:val="24"/>
-        </w:rPr>
-      </w:pPr>
-      <w:r>
-        <w:rPr>
-          <w:rFonts w:cs="Times New Roman"/>
-          <w:szCs w:val="24"/>
-        </w:rPr>
-        <w:t xml:space="preserve">2.4 Persistent Data Management </w:t>
-      </w:r>
-      <w:r>
-        <w:rPr>
-          <w:rFonts w:cs="Times New Roman"/>
-          <w:i/>
-          <w:iCs/>
-          <w:szCs w:val="24"/>
-        </w:rPr>
-        <w:t>something that can be done now.</w:t>
-      </w:r>
-      <w:r>
-        <w:rPr>
-          <w:rFonts w:cs="Times New Roman"/>
-          <w:i/>
-          <w:iCs/>
-          <w:szCs w:val="24"/>
-        </w:rPr>
-        <w:t xml:space="preserve"> </w:t>
-      </w:r>
-      <w:proofErr w:type="spellStart"/>
-      <w:r>
+        <w:t xml:space="preserve"> &amp; Anthony</w:t>
+      </w:r>
+    </w:p>
+    <w:p>
+      <w:pPr>
+        <w:pStyle w:val="ListParagraph"/>
+        <w:numPr>
+          <w:ilvl w:val="0"/>
+          <w:numId w:val="4"/>
+        </w:numPr>
         <w:rPr>
           <w:rFonts w:cs="Times New Roman"/>
           <w:b/>
           <w:bCs/>
           <w:szCs w:val="24"/>
         </w:rPr>
-        <w:t>Teriq</w:t>
-      </w:r>
-      <w:proofErr w:type="spellEnd"/>
+      </w:pPr>
+      <w:r>
+        <w:rPr>
+          <w:rFonts w:cs="Times New Roman"/>
+          <w:szCs w:val="24"/>
+        </w:rPr>
+        <w:t>2.5 Security Management</w:t>
+      </w:r>
+      <w:r>
+        <w:rPr>
+          <w:rFonts w:cs="Times New Roman"/>
+          <w:szCs w:val="24"/>
+        </w:rPr>
+        <w:t xml:space="preserve">. </w:t>
+      </w:r>
       <w:r>
         <w:rPr>
           <w:rFonts w:cs="Times New Roman"/>
@@ -895,40 +1086,171 @@
           <w:bCs/>
           <w:szCs w:val="24"/>
         </w:rPr>
-        <w:t xml:space="preserve"> &amp; Anthony</w:t>
-      </w:r>
-    </w:p>
-    <w:p>
-      <w:pPr>
-        <w:pStyle w:val="ListParagraph"/>
-        <w:rPr>
-          <w:rFonts w:cs="Times New Roman"/>
-          <w:b/>
-          <w:bCs/>
-          <w:szCs w:val="24"/>
-        </w:rPr>
-      </w:pPr>
-      <w:r>
-        <w:rPr>
-          <w:rFonts w:cs="Times New Roman"/>
-          <w:szCs w:val="24"/>
-        </w:rPr>
-        <w:t xml:space="preserve">2.5 Security Management </w:t>
-      </w:r>
-      <w:r>
-        <w:rPr>
-          <w:rFonts w:cs="Times New Roman"/>
-          <w:i/>
-          <w:iCs/>
-          <w:szCs w:val="24"/>
-        </w:rPr>
-        <w:t>something that can be done now.</w:t>
-      </w:r>
-      <w:r>
-        <w:rPr>
-          <w:rFonts w:cs="Times New Roman"/>
-          <w:i/>
-          <w:iCs/>
+        <w:t xml:space="preserve">Armando </w:t>
+      </w:r>
+    </w:p>
+    <w:p>
+      <w:pPr>
+        <w:pStyle w:val="ListParagraph"/>
+        <w:numPr>
+          <w:ilvl w:val="0"/>
+          <w:numId w:val="4"/>
+        </w:numPr>
+        <w:rPr>
+          <w:rFonts w:cs="Times New Roman"/>
+          <w:szCs w:val="24"/>
+        </w:rPr>
+      </w:pPr>
+      <w:r>
+        <w:rPr>
+          <w:rFonts w:cs="Times New Roman"/>
+          <w:szCs w:val="24"/>
+        </w:rPr>
+        <w:t>Section 3</w:t>
+      </w:r>
+    </w:p>
+    <w:p>
+      <w:pPr>
+        <w:pStyle w:val="ListParagraph"/>
+        <w:numPr>
+          <w:ilvl w:val="0"/>
+          <w:numId w:val="4"/>
+        </w:numPr>
+        <w:rPr>
+          <w:rFonts w:cs="Times New Roman"/>
+          <w:szCs w:val="24"/>
+        </w:rPr>
+      </w:pPr>
+      <w:r>
+        <w:rPr>
+          <w:rFonts w:cs="Times New Roman"/>
+          <w:szCs w:val="24"/>
+        </w:rPr>
+        <w:t xml:space="preserve">Introduction </w:t>
+      </w:r>
+    </w:p>
+    <w:p>
+      <w:pPr>
+        <w:pStyle w:val="ListParagraph"/>
+        <w:numPr>
+          <w:ilvl w:val="0"/>
+          <w:numId w:val="4"/>
+        </w:numPr>
+        <w:rPr>
+          <w:rFonts w:cs="Times New Roman"/>
+          <w:szCs w:val="24"/>
+        </w:rPr>
+      </w:pPr>
+      <w:r>
+        <w:rPr>
+          <w:rFonts w:cs="Times New Roman"/>
+          <w:szCs w:val="24"/>
+        </w:rPr>
+        <w:t>3.1 Class diagrams for subsystems that will be implemented (no details). Depends on 2.2.</w:t>
+      </w:r>
+    </w:p>
+    <w:p>
+      <w:pPr>
+        <w:pStyle w:val="ListParagraph"/>
+        <w:numPr>
+          <w:ilvl w:val="0"/>
+          <w:numId w:val="4"/>
+        </w:numPr>
+        <w:rPr>
+          <w:rFonts w:cs="Times New Roman"/>
+          <w:szCs w:val="24"/>
+        </w:rPr>
+      </w:pPr>
+      <w:r>
+        <w:rPr>
+          <w:rFonts w:cs="Times New Roman"/>
+          <w:szCs w:val="24"/>
+        </w:rPr>
+        <w:t>3.2 Depends on 2.2</w:t>
+      </w:r>
+    </w:p>
+    <w:p>
+      <w:pPr>
+        <w:pStyle w:val="ListParagraph"/>
+        <w:numPr>
+          <w:ilvl w:val="0"/>
+          <w:numId w:val="4"/>
+        </w:numPr>
+        <w:rPr>
+          <w:rFonts w:cs="Times New Roman"/>
+          <w:szCs w:val="24"/>
+        </w:rPr>
+      </w:pPr>
+      <w:r>
+        <w:rPr>
+          <w:rFonts w:cs="Times New Roman"/>
+          <w:szCs w:val="24"/>
+        </w:rPr>
+        <w:t>3.4.1 Cannot do yet.</w:t>
+      </w:r>
+    </w:p>
+    <w:p>
+      <w:pPr>
+        <w:pStyle w:val="ListParagraph"/>
+        <w:numPr>
+          <w:ilvl w:val="0"/>
+          <w:numId w:val="4"/>
+        </w:numPr>
+        <w:rPr>
+          <w:rFonts w:cs="Times New Roman"/>
+          <w:szCs w:val="24"/>
+        </w:rPr>
+      </w:pPr>
+      <w:r>
+        <w:rPr>
+          <w:rFonts w:cs="Times New Roman"/>
+          <w:szCs w:val="24"/>
+        </w:rPr>
+        <w:t>3.4.2 Cannot do yet. Object Constraint Language (OCL)</w:t>
+      </w:r>
+    </w:p>
+    <w:p>
+      <w:pPr>
+        <w:pStyle w:val="ListParagraph"/>
+        <w:numPr>
+          <w:ilvl w:val="0"/>
+          <w:numId w:val="4"/>
+        </w:numPr>
+        <w:rPr>
+          <w:rFonts w:cs="Times New Roman"/>
+          <w:szCs w:val="24"/>
+        </w:rPr>
+      </w:pPr>
+      <w:r>
+        <w:rPr>
+          <w:rFonts w:cs="Times New Roman"/>
+          <w:szCs w:val="24"/>
+        </w:rPr>
+        <w:t>4 Glossary – Something to do at the end</w:t>
+      </w:r>
+    </w:p>
+    <w:p>
+      <w:pPr>
+        <w:pStyle w:val="ListParagraph"/>
+        <w:numPr>
+          <w:ilvl w:val="0"/>
+          <w:numId w:val="4"/>
+        </w:numPr>
+        <w:rPr>
+          <w:rFonts w:cs="Times New Roman"/>
+          <w:szCs w:val="24"/>
+        </w:rPr>
+      </w:pPr>
+      <w:r>
+        <w:rPr>
+          <w:rFonts w:cs="Times New Roman"/>
+          <w:szCs w:val="24"/>
+        </w:rPr>
+        <w:t>Appendices</w:t>
+      </w:r>
+      <w:r>
+        <w:rPr>
+          <w:rFonts w:cs="Times New Roman"/>
           <w:szCs w:val="24"/>
         </w:rPr>
         <w:t xml:space="preserve"> </w:t>
@@ -936,167 +1258,25 @@
       <w:r>
         <w:rPr>
           <w:rFonts w:cs="Times New Roman"/>
-          <w:b/>
-          <w:bCs/>
-          <w:szCs w:val="24"/>
-        </w:rPr>
-        <w:t xml:space="preserve">Armando </w:t>
-      </w:r>
-    </w:p>
-    <w:p>
-      <w:pPr>
-        <w:pStyle w:val="ListParagraph"/>
-        <w:rPr>
-          <w:rFonts w:cs="Times New Roman"/>
-          <w:szCs w:val="24"/>
-        </w:rPr>
-      </w:pPr>
-      <w:r>
-        <w:rPr>
-          <w:rFonts w:cs="Times New Roman"/>
-          <w:szCs w:val="24"/>
-        </w:rPr>
-        <w:t>Section 3</w:t>
-      </w:r>
-    </w:p>
-    <w:p>
-      <w:pPr>
-        <w:pStyle w:val="ListParagraph"/>
-        <w:rPr>
-          <w:rFonts w:cs="Times New Roman"/>
-          <w:szCs w:val="24"/>
-        </w:rPr>
-      </w:pPr>
-      <w:r>
-        <w:rPr>
-          <w:rFonts w:cs="Times New Roman"/>
-          <w:szCs w:val="24"/>
-        </w:rPr>
-        <w:t xml:space="preserve">Introduction </w:t>
-      </w:r>
-    </w:p>
-    <w:p>
-      <w:pPr>
-        <w:pStyle w:val="ListParagraph"/>
-        <w:rPr>
-          <w:rFonts w:cs="Times New Roman"/>
-          <w:szCs w:val="24"/>
-        </w:rPr>
-      </w:pPr>
-      <w:r>
-        <w:rPr>
-          <w:rFonts w:cs="Times New Roman"/>
-          <w:szCs w:val="24"/>
-        </w:rPr>
-        <w:t xml:space="preserve">3.1 Class diagrams for subsystems that will be implemented (no details). </w:t>
-      </w:r>
-      <w:r>
-        <w:rPr>
-          <w:rFonts w:cs="Times New Roman"/>
-          <w:szCs w:val="24"/>
-        </w:rPr>
-        <w:t>Depends on 2.2.</w:t>
-      </w:r>
-    </w:p>
-    <w:p>
-      <w:pPr>
-        <w:pStyle w:val="ListParagraph"/>
-        <w:rPr>
-          <w:rFonts w:cs="Times New Roman"/>
-          <w:szCs w:val="24"/>
-        </w:rPr>
-      </w:pPr>
-      <w:r>
-        <w:rPr>
-          <w:rFonts w:cs="Times New Roman"/>
-          <w:szCs w:val="24"/>
-        </w:rPr>
-        <w:t>3.2 Depends on 2.2</w:t>
-      </w:r>
-    </w:p>
-    <w:p>
-      <w:pPr>
-        <w:pStyle w:val="ListParagraph"/>
-        <w:rPr>
-          <w:rFonts w:cs="Times New Roman"/>
-          <w:szCs w:val="24"/>
-        </w:rPr>
-      </w:pPr>
-      <w:r>
-        <w:rPr>
-          <w:rFonts w:cs="Times New Roman"/>
-          <w:szCs w:val="24"/>
-        </w:rPr>
-        <w:t xml:space="preserve">3.3 </w:t>
-      </w:r>
-    </w:p>
-    <w:p>
-      <w:pPr>
-        <w:pStyle w:val="ListParagraph"/>
-        <w:rPr>
-          <w:rFonts w:cs="Times New Roman"/>
-          <w:szCs w:val="24"/>
-        </w:rPr>
-      </w:pPr>
-      <w:r>
-        <w:rPr>
-          <w:rFonts w:cs="Times New Roman"/>
-          <w:szCs w:val="24"/>
-        </w:rPr>
-        <w:t>3.4</w:t>
-      </w:r>
-    </w:p>
-    <w:p>
-      <w:pPr>
-        <w:pStyle w:val="ListParagraph"/>
-        <w:rPr>
-          <w:rFonts w:cs="Times New Roman"/>
-          <w:szCs w:val="24"/>
-        </w:rPr>
-      </w:pPr>
-      <w:r>
-        <w:rPr>
-          <w:rFonts w:cs="Times New Roman"/>
-          <w:szCs w:val="24"/>
-        </w:rPr>
-        <w:t>3.4.1 Cannot do yet.</w:t>
-      </w:r>
-    </w:p>
-    <w:p>
-      <w:pPr>
-        <w:pStyle w:val="ListParagraph"/>
-        <w:rPr>
-          <w:rFonts w:cs="Times New Roman"/>
-          <w:szCs w:val="24"/>
-        </w:rPr>
-      </w:pPr>
-      <w:r>
-        <w:rPr>
-          <w:rFonts w:cs="Times New Roman"/>
-          <w:szCs w:val="24"/>
-        </w:rPr>
-        <w:t>3.4.2 Cannot do yet. Object Constraint Language (OCL)</w:t>
-      </w:r>
-    </w:p>
-    <w:p>
-      <w:pPr>
-        <w:pStyle w:val="ListParagraph"/>
-        <w:rPr>
-          <w:rFonts w:cs="Times New Roman"/>
-          <w:szCs w:val="24"/>
-        </w:rPr>
-      </w:pPr>
-      <w:r>
-        <w:rPr>
-          <w:rFonts w:cs="Times New Roman"/>
-          <w:szCs w:val="24"/>
-        </w:rPr>
-        <w:t>4 Glossary – Something to do at the end</w:t>
-      </w:r>
-    </w:p>
-    <w:p>
-      <w:pPr>
-        <w:pStyle w:val="ListParagraph"/>
+          <w:szCs w:val="24"/>
+        </w:rPr>
+        <w:t xml:space="preserve">A – </w:t>
+      </w:r>
+      <w:r>
+        <w:rPr>
+          <w:rFonts w:cs="Times New Roman"/>
+          <w:szCs w:val="24"/>
+        </w:rPr>
+        <w:t>Refine from SRD</w:t>
+      </w:r>
+    </w:p>
+    <w:p>
+      <w:pPr>
+        <w:pStyle w:val="ListParagraph"/>
+        <w:numPr>
+          <w:ilvl w:val="0"/>
+          <w:numId w:val="4"/>
+        </w:numPr>
         <w:rPr>
           <w:rFonts w:cs="Times New Roman"/>
           <w:szCs w:val="24"/>
@@ -1109,26 +1289,35 @@
         </w:rPr>
         <w:t>Appendices</w:t>
       </w:r>
-    </w:p>
-    <w:p>
-      <w:pPr>
-        <w:pStyle w:val="ListParagraph"/>
-        <w:rPr>
-          <w:rFonts w:cs="Times New Roman"/>
-          <w:szCs w:val="24"/>
-        </w:rPr>
-      </w:pPr>
-      <w:r>
-        <w:rPr>
-          <w:rFonts w:cs="Times New Roman"/>
-          <w:szCs w:val="24"/>
-        </w:rPr>
-        <w:t>A – Copy it over</w:t>
-      </w:r>
-    </w:p>
-    <w:p>
-      <w:pPr>
-        <w:pStyle w:val="ListParagraph"/>
+      <w:r>
+        <w:rPr>
+          <w:rFonts w:cs="Times New Roman"/>
+          <w:szCs w:val="24"/>
+        </w:rPr>
+        <w:t xml:space="preserve"> </w:t>
+      </w:r>
+      <w:r>
+        <w:rPr>
+          <w:rFonts w:cs="Times New Roman"/>
+          <w:szCs w:val="24"/>
+        </w:rPr>
+        <w:t xml:space="preserve">B – </w:t>
+      </w:r>
+      <w:r>
+        <w:rPr>
+          <w:rFonts w:cs="Times New Roman"/>
+          <w:szCs w:val="24"/>
+        </w:rPr>
+        <w:t>Refine from SRD</w:t>
+      </w:r>
+    </w:p>
+    <w:p>
+      <w:pPr>
+        <w:pStyle w:val="ListParagraph"/>
+        <w:numPr>
+          <w:ilvl w:val="0"/>
+          <w:numId w:val="4"/>
+        </w:numPr>
         <w:rPr>
           <w:rFonts w:cs="Times New Roman"/>
           <w:szCs w:val="24"/>
@@ -1140,17 +1329,15 @@
           <w:szCs w:val="24"/>
         </w:rPr>
         <w:lastRenderedPageBreak/>
-        <w:t>B – Copy it over</w:t>
-      </w:r>
-    </w:p>
-    <w:p>
-      <w:pPr>
-        <w:pStyle w:val="ListParagraph"/>
-        <w:rPr>
-          <w:rFonts w:cs="Times New Roman"/>
-          <w:szCs w:val="24"/>
-        </w:rPr>
-      </w:pPr>
+        <w:t>Appendices</w:t>
+      </w:r>
+      <w:r>
+        <w:rPr>
+          <w:rFonts w:cs="Times New Roman"/>
+          <w:szCs w:val="24"/>
+        </w:rPr>
+        <w:t xml:space="preserve"> </w:t>
+      </w:r>
       <w:r>
         <w:rPr>
           <w:rFonts w:cs="Times New Roman"/>
@@ -1162,11 +1349,29 @@
     <w:p>
       <w:pPr>
         <w:pStyle w:val="ListParagraph"/>
-        <w:rPr>
-          <w:rFonts w:cs="Times New Roman"/>
-          <w:szCs w:val="24"/>
-        </w:rPr>
-      </w:pPr>
+        <w:numPr>
+          <w:ilvl w:val="0"/>
+          <w:numId w:val="4"/>
+        </w:numPr>
+        <w:rPr>
+          <w:rFonts w:cs="Times New Roman"/>
+          <w:szCs w:val="24"/>
+        </w:rPr>
+      </w:pPr>
+      <w:r>
+        <w:rPr>
+          <w:rFonts w:cs="Times New Roman"/>
+          <w:szCs w:val="24"/>
+        </w:rPr>
+        <w:t>Appendices</w:t>
+      </w:r>
+      <w:r>
+        <w:rPr>
+          <w:rFonts w:cs="Times New Roman"/>
+          <w:szCs w:val="24"/>
+        </w:rPr>
+        <w:t xml:space="preserve"> </w:t>
+      </w:r>
       <w:r>
         <w:rPr>
           <w:rFonts w:cs="Times New Roman"/>
@@ -1199,11 +1404,29 @@
     <w:p>
       <w:pPr>
         <w:pStyle w:val="ListParagraph"/>
-        <w:rPr>
-          <w:rFonts w:cs="Times New Roman"/>
-          <w:szCs w:val="24"/>
-        </w:rPr>
-      </w:pPr>
+        <w:numPr>
+          <w:ilvl w:val="0"/>
+          <w:numId w:val="4"/>
+        </w:numPr>
+        <w:rPr>
+          <w:rFonts w:cs="Times New Roman"/>
+          <w:szCs w:val="24"/>
+        </w:rPr>
+      </w:pPr>
+      <w:r>
+        <w:rPr>
+          <w:rFonts w:cs="Times New Roman"/>
+          <w:szCs w:val="24"/>
+        </w:rPr>
+        <w:t>Appendices</w:t>
+      </w:r>
+      <w:r>
+        <w:rPr>
+          <w:rFonts w:cs="Times New Roman"/>
+          <w:szCs w:val="24"/>
+        </w:rPr>
+        <w:t xml:space="preserve"> </w:t>
+      </w:r>
       <w:r>
         <w:rPr>
           <w:rFonts w:cs="Times New Roman"/>
@@ -1310,10 +1533,7 @@
         <w:t>Started doing subsystem decomposition.</w:t>
       </w:r>
     </w:p>
-    <w:p>
-      <w:bookmarkStart w:id="2" w:name="_GoBack"/>
-      <w:bookmarkEnd w:id="2"/>
-    </w:p>
+    <w:p/>
     <w:sectPr>
       <w:pgSz w:w="12240" w:h="15840"/>
       <w:pgMar w:top="1440" w:right="1440" w:bottom="1440" w:left="1440" w:header="720" w:footer="720" w:gutter="0"/>
@@ -1609,6 +1829,120 @@
     </w:lvl>
   </w:abstractNum>
   <w:abstractNum w:abstractNumId="2" w15:restartNumberingAfterBreak="0">
+    <w:nsid w:val="2007528E"/>
+    <w:multiLevelType w:val="hybridMultilevel"/>
+    <w:tmpl w:val="EC9CCF8A"/>
+    <w:lvl w:ilvl="0" w:tplc="38FCA6DE">
+      <w:start w:val="1"/>
+      <w:numFmt w:val="bullet"/>
+      <w:lvlText w:val="o"/>
+      <w:lvlJc w:val="left"/>
+      <w:pPr>
+        <w:ind w:left="1530" w:hanging="360"/>
+      </w:pPr>
+      <w:rPr>
+        <w:rFonts w:ascii="Courier New" w:hAnsi="Courier New" w:cs="Courier New" w:hint="default"/>
+        <w:b/>
+      </w:rPr>
+    </w:lvl>
+    <w:lvl w:ilvl="1" w:tplc="04090003" w:tentative="1">
+      <w:start w:val="1"/>
+      <w:numFmt w:val="bullet"/>
+      <w:lvlText w:val="o"/>
+      <w:lvlJc w:val="left"/>
+      <w:pPr>
+        <w:ind w:left="2250" w:hanging="360"/>
+      </w:pPr>
+      <w:rPr>
+        <w:rFonts w:ascii="Courier New" w:hAnsi="Courier New" w:cs="Courier New" w:hint="default"/>
+      </w:rPr>
+    </w:lvl>
+    <w:lvl w:ilvl="2" w:tplc="04090005" w:tentative="1">
+      <w:start w:val="1"/>
+      <w:numFmt w:val="bullet"/>
+      <w:lvlText w:val=""/>
+      <w:lvlJc w:val="left"/>
+      <w:pPr>
+        <w:ind w:left="2970" w:hanging="360"/>
+      </w:pPr>
+      <w:rPr>
+        <w:rFonts w:ascii="Wingdings" w:hAnsi="Wingdings" w:hint="default"/>
+      </w:rPr>
+    </w:lvl>
+    <w:lvl w:ilvl="3" w:tplc="04090001" w:tentative="1">
+      <w:start w:val="1"/>
+      <w:numFmt w:val="bullet"/>
+      <w:lvlText w:val=""/>
+      <w:lvlJc w:val="left"/>
+      <w:pPr>
+        <w:ind w:left="3690" w:hanging="360"/>
+      </w:pPr>
+      <w:rPr>
+        <w:rFonts w:ascii="Symbol" w:hAnsi="Symbol" w:hint="default"/>
+      </w:rPr>
+    </w:lvl>
+    <w:lvl w:ilvl="4" w:tplc="04090003" w:tentative="1">
+      <w:start w:val="1"/>
+      <w:numFmt w:val="bullet"/>
+      <w:lvlText w:val="o"/>
+      <w:lvlJc w:val="left"/>
+      <w:pPr>
+        <w:ind w:left="4410" w:hanging="360"/>
+      </w:pPr>
+      <w:rPr>
+        <w:rFonts w:ascii="Courier New" w:hAnsi="Courier New" w:cs="Courier New" w:hint="default"/>
+      </w:rPr>
+    </w:lvl>
+    <w:lvl w:ilvl="5" w:tplc="04090005" w:tentative="1">
+      <w:start w:val="1"/>
+      <w:numFmt w:val="bullet"/>
+      <w:lvlText w:val=""/>
+      <w:lvlJc w:val="left"/>
+      <w:pPr>
+        <w:ind w:left="5130" w:hanging="360"/>
+      </w:pPr>
+      <w:rPr>
+        <w:rFonts w:ascii="Wingdings" w:hAnsi="Wingdings" w:hint="default"/>
+      </w:rPr>
+    </w:lvl>
+    <w:lvl w:ilvl="6" w:tplc="04090001" w:tentative="1">
+      <w:start w:val="1"/>
+      <w:numFmt w:val="bullet"/>
+      <w:lvlText w:val=""/>
+      <w:lvlJc w:val="left"/>
+      <w:pPr>
+        <w:ind w:left="5850" w:hanging="360"/>
+      </w:pPr>
+      <w:rPr>
+        <w:rFonts w:ascii="Symbol" w:hAnsi="Symbol" w:hint="default"/>
+      </w:rPr>
+    </w:lvl>
+    <w:lvl w:ilvl="7" w:tplc="04090003" w:tentative="1">
+      <w:start w:val="1"/>
+      <w:numFmt w:val="bullet"/>
+      <w:lvlText w:val="o"/>
+      <w:lvlJc w:val="left"/>
+      <w:pPr>
+        <w:ind w:left="6570" w:hanging="360"/>
+      </w:pPr>
+      <w:rPr>
+        <w:rFonts w:ascii="Courier New" w:hAnsi="Courier New" w:cs="Courier New" w:hint="default"/>
+      </w:rPr>
+    </w:lvl>
+    <w:lvl w:ilvl="8" w:tplc="04090005" w:tentative="1">
+      <w:start w:val="1"/>
+      <w:numFmt w:val="bullet"/>
+      <w:lvlText w:val=""/>
+      <w:lvlJc w:val="left"/>
+      <w:pPr>
+        <w:ind w:left="7290" w:hanging="360"/>
+      </w:pPr>
+      <w:rPr>
+        <w:rFonts w:ascii="Wingdings" w:hAnsi="Wingdings" w:hint="default"/>
+      </w:rPr>
+    </w:lvl>
+  </w:abstractNum>
+  <w:abstractNum w:abstractNumId="3" w15:restartNumberingAfterBreak="0">
     <w:nsid w:val="75E6544A"/>
     <w:multiLevelType w:val="hybridMultilevel"/>
     <w:tmpl w:val="39C81EEC"/>
@@ -1702,10 +2036,13 @@
     <w:abstractNumId w:val="1"/>
   </w:num>
   <w:num w:numId="2">
-    <w:abstractNumId w:val="2"/>
+    <w:abstractNumId w:val="3"/>
   </w:num>
   <w:num w:numId="3">
     <w:abstractNumId w:val="0"/>
+  </w:num>
+  <w:num w:numId="4">
+    <w:abstractNumId w:val="2"/>
   </w:num>
 </w:numbering>
 </file>
@@ -1727,7 +2064,7 @@
       </w:pPr>
     </w:pPrDefault>
   </w:docDefaults>
-  <w:latentStyles w:defLockedState="0" w:defUIPriority="99" w:defSemiHidden="0" w:defUnhideWhenUsed="0" w:defQFormat="0" w:count="377">
+  <w:latentStyles w:defLockedState="0" w:defUIPriority="99" w:defSemiHidden="0" w:defUnhideWhenUsed="0" w:defQFormat="0" w:count="375">
     <w:lsdException w:name="Normal" w:uiPriority="0" w:qFormat="1"/>
     <w:lsdException w:name="heading 1" w:uiPriority="9" w:qFormat="1"/>
     <w:lsdException w:name="heading 2" w:semiHidden="1" w:uiPriority="9" w:unhideWhenUsed="1" w:qFormat="1"/>
@@ -1833,6 +2170,7 @@
     <w:lsdException w:name="HTML Sample" w:semiHidden="1" w:unhideWhenUsed="1"/>
     <w:lsdException w:name="HTML Typewriter" w:semiHidden="1" w:unhideWhenUsed="1"/>
     <w:lsdException w:name="HTML Variable" w:semiHidden="1" w:unhideWhenUsed="1"/>
+    <w:lsdException w:name="Normal Table" w:semiHidden="1" w:unhideWhenUsed="1"/>
     <w:lsdException w:name="annotation subject" w:semiHidden="1" w:unhideWhenUsed="1"/>
     <w:lsdException w:name="No List" w:semiHidden="1" w:unhideWhenUsed="1"/>
     <w:lsdException w:name="Outline List 1" w:semiHidden="1" w:unhideWhenUsed="1"/>
@@ -1878,9 +2216,11 @@
     <w:lsdException w:name="Table Subtle 1" w:semiHidden="1" w:unhideWhenUsed="1"/>
     <w:lsdException w:name="Table Subtle 2" w:semiHidden="1" w:unhideWhenUsed="1"/>
     <w:lsdException w:name="Table Web 1" w:semiHidden="1" w:unhideWhenUsed="1"/>
+    <w:lsdException w:name="Table Web 2" w:semiHidden="1" w:unhideWhenUsed="1"/>
     <w:lsdException w:name="Table Web 3" w:semiHidden="1" w:unhideWhenUsed="1"/>
     <w:lsdException w:name="Balloon Text" w:semiHidden="1" w:unhideWhenUsed="1"/>
     <w:lsdException w:name="Table Grid" w:uiPriority="39"/>
+    <w:lsdException w:name="Table Theme" w:semiHidden="1" w:unhideWhenUsed="1"/>
     <w:lsdException w:name="Placeholder Text" w:semiHidden="1"/>
     <w:lsdException w:name="No Spacing" w:uiPriority="1" w:qFormat="1"/>
     <w:lsdException w:name="Light Shading" w:uiPriority="60"/>
@@ -2100,8 +2440,6 @@
     <w:lsdException w:name="Smart Hyperlink" w:semiHidden="1" w:unhideWhenUsed="1"/>
     <w:lsdException w:name="Hashtag" w:semiHidden="1" w:unhideWhenUsed="1"/>
     <w:lsdException w:name="Unresolved Mention" w:semiHidden="1" w:unhideWhenUsed="1"/>
-    <w:lsdException w:name="Smart Link" w:semiHidden="1" w:unhideWhenUsed="1"/>
-    <w:lsdException w:name="Smart Link Error" w:semiHidden="1" w:unhideWhenUsed="1"/>
   </w:latentStyles>
   <w:style w:type="paragraph" w:default="1" w:styleId="Normal">
     <w:name w:val="Normal"/>

</xml_diff>